<commit_message>
Index erstellt, Doku ueberarbeitet
</commit_message>
<xml_diff>
--- a/Doku/Dokumentation M165 Projektarbeit.docx
+++ b/Doku/Dokumentation M165 Projektarbeit.docx
@@ -1,16 +1,33 @@
 
 <file path=word/document.xml><?xml version="1.0" encoding="utf-8"?>
-<w:document xmlns:wpc="http://schemas.microsoft.com/office/word/2010/wordprocessingCanvas" xmlns:cx="http://schemas.microsoft.com/office/drawing/2014/chartex" xmlns:cx1="http://schemas.microsoft.com/office/drawing/2015/9/8/chartex" xmlns:cx2="http://schemas.microsoft.com/office/drawing/2015/10/21/chartex" xmlns:cx3="http://schemas.microsoft.com/office/drawing/2016/5/9/chartex" xmlns:cx4="http://schemas.microsoft.com/office/drawing/2016/5/10/chartex" xmlns:cx5="http://schemas.microsoft.com/office/drawing/2016/5/11/chartex" xmlns:cx6="http://schemas.microsoft.com/office/drawing/2016/5/12/chartex" xmlns:cx7="http://schemas.microsoft.com/office/drawing/2016/5/13/chartex" xmlns:cx8="http://schemas.microsoft.com/office/drawing/2016/5/14/chartex" xmlns:mc="http://schemas.openxmlformats.org/markup-compatibility/2006" xmlns:aink="http://schemas.microsoft.com/office/drawing/2016/ink" xmlns:am3d="http://schemas.microsoft.com/office/drawing/2017/model3d" xmlns:o="urn:schemas-microsoft-com:office:office" xmlns:oel="http://schemas.microsoft.com/office/2019/extlst" xmlns:r="http://schemas.openxmlformats.org/officeDocument/2006/relationships" xmlns:m="http://schemas.openxmlformats.org/officeDocument/2006/math" xmlns:v="urn:schemas-microsoft-com:vml" xmlns:wp14="http://schemas.microsoft.com/office/word/2010/wordprocessingDrawing" xmlns:wp="http://schemas.openxmlformats.org/drawingml/2006/wordprocessingDrawing" xmlns:w10="urn:schemas-microsoft-com:office:word" xmlns:w="http://schemas.openxmlformats.org/wordprocessingml/2006/main" xmlns:w14="http://schemas.microsoft.com/office/word/2010/wordml" xmlns:w15="http://schemas.microsoft.com/office/word/2012/wordml" xmlns:w16cex="http://schemas.microsoft.com/office/word/2018/wordml/cex" xmlns:w16cid="http://schemas.microsoft.com/office/word/2016/wordml/cid" xmlns:w16="http://schemas.microsoft.com/office/word/2018/wordml" xmlns:w16du="http://schemas.microsoft.com/office/word/2023/wordml/word16du" xmlns:w16sdtdh="http://schemas.microsoft.com/office/word/2020/wordml/sdtdatahash" xmlns:w16se="http://schemas.microsoft.com/office/word/2015/wordml/symex" xmlns:wpg="http://schemas.microsoft.com/office/word/2010/wordprocessingGroup" xmlns:wpi="http://schemas.microsoft.com/office/word/2010/wordprocessingInk" xmlns:wne="http://schemas.microsoft.com/office/word/2006/wordml" xmlns:wps="http://schemas.microsoft.com/office/word/2010/wordprocessingShape" mc:Ignorable="w14 w15 w16se w16cid w16 w16cex w16sdtdh wp14">
+<w:document xmlns:wpc="http://schemas.microsoft.com/office/word/2010/wordprocessingCanvas" xmlns:cx="http://schemas.microsoft.com/office/drawing/2014/chartex" xmlns:cx1="http://schemas.microsoft.com/office/drawing/2015/9/8/chartex" xmlns:cx2="http://schemas.microsoft.com/office/drawing/2015/10/21/chartex" xmlns:cx3="http://schemas.microsoft.com/office/drawing/2016/5/9/chartex" xmlns:cx4="http://schemas.microsoft.com/office/drawing/2016/5/10/chartex" xmlns:cx5="http://schemas.microsoft.com/office/drawing/2016/5/11/chartex" xmlns:cx6="http://schemas.microsoft.com/office/drawing/2016/5/12/chartex" xmlns:cx7="http://schemas.microsoft.com/office/drawing/2016/5/13/chartex" xmlns:cx8="http://schemas.microsoft.com/office/drawing/2016/5/14/chartex" xmlns:mc="http://schemas.openxmlformats.org/markup-compatibility/2006" xmlns:aink="http://schemas.microsoft.com/office/drawing/2016/ink" xmlns:am3d="http://schemas.microsoft.com/office/drawing/2017/model3d" xmlns:o="urn:schemas-microsoft-com:office:office" xmlns:oel="http://schemas.microsoft.com/office/2019/extlst" xmlns:r="http://schemas.openxmlformats.org/officeDocument/2006/relationships" xmlns:m="http://schemas.openxmlformats.org/officeDocument/2006/math" xmlns:v="urn:schemas-microsoft-com:vml" xmlns:wp14="http://schemas.microsoft.com/office/word/2010/wordprocessingDrawing" xmlns:wp="http://schemas.openxmlformats.org/drawingml/2006/wordprocessingDrawing" xmlns:w10="urn:schemas-microsoft-com:office:word" xmlns:w="http://schemas.openxmlformats.org/wordprocessingml/2006/main" xmlns:w14="http://schemas.microsoft.com/office/word/2010/wordml" xmlns:w15="http://schemas.microsoft.com/office/word/2012/wordml" xmlns:w16cex="http://schemas.microsoft.com/office/word/2018/wordml/cex" xmlns:w16cid="http://schemas.microsoft.com/office/word/2016/wordml/cid" xmlns:w16="http://schemas.microsoft.com/office/word/2018/wordml" xmlns:w16sdtdh="http://schemas.microsoft.com/office/word/2020/wordml/sdtdatahash" xmlns:w16se="http://schemas.microsoft.com/office/word/2015/wordml/symex" xmlns:wpg="http://schemas.microsoft.com/office/word/2010/wordprocessingGroup" xmlns:wpi="http://schemas.microsoft.com/office/word/2010/wordprocessingInk" xmlns:wne="http://schemas.microsoft.com/office/word/2006/wordml" xmlns:wps="http://schemas.microsoft.com/office/word/2010/wordprocessingShape" mc:Ignorable="w14 w15 w16se w16cid w16 w16cex w16sdtdh wp14">
   <w:body>
     <w:p>
       <w:pPr>
         <w:pStyle w:val="berschrift1"/>
+        <w:rPr>
+          <w:lang w:val="en-GB"/>
+        </w:rPr>
       </w:pPr>
       <w:r>
-        <w:t xml:space="preserve">1. </w:t>
+        <w:rPr>
+          <w:lang w:val="en-GB"/>
+        </w:rPr>
+        <w:t>Dokumentation M165, Janis Wood &amp; Raffael Bar</w:t>
       </w:r>
       <w:r>
-        <w:t>Aufgesetzte, lauffähige Replikation</w:t>
+        <w:rPr>
+          <w:lang w:val="en-GB"/>
+        </w:rPr>
+        <w:t>th</w:t>
+      </w:r>
+    </w:p>
+    <w:p>
+      <w:pPr>
+        <w:pStyle w:val="berschrift2"/>
+      </w:pPr>
+      <w:r>
+        <w:t>1. Aufgesetzte, lauffähige Replikation</w:t>
       </w:r>
     </w:p>
     <w:p>
@@ -36,7 +53,7 @@
                     </pic:cNvPicPr>
                   </pic:nvPicPr>
                   <pic:blipFill>
-                    <a:blip r:embed="rId5" cstate="print">
+                    <a:blip r:embed="rId7" cstate="print">
                       <a:extLst>
                         <a:ext uri="{28A0092B-C50C-407E-A947-70E740481C1C}">
                           <a14:useLocalDpi xmlns:a14="http://schemas.microsoft.com/office/drawing/2010/main" val="0"/>
@@ -75,21 +92,18 @@
     </w:p>
     <w:p>
       <w:pPr>
-        <w:pStyle w:val="berschrift1"/>
+        <w:pStyle w:val="berschrift2"/>
       </w:pPr>
       <w:r>
         <w:lastRenderedPageBreak/>
-        <w:t xml:space="preserve">2. </w:t>
-      </w:r>
-      <w:r>
-        <w:t>Vollständiges Rezept mit Bild in der Datenbank (in Fauxton oder Web-Anwendung</w:t>
-      </w:r>
-      <w:r>
-        <w:t>)</w:t>
+        <w:t>2. Vollständiges Rezept mit Bild in der Datenbank (in Fauxton oder Web-Anwendung)</w:t>
       </w:r>
     </w:p>
     <w:p>
       <w:r>
+        <w:rPr>
+          <w:noProof/>
+        </w:rPr>
         <w:drawing>
           <wp:anchor distT="0" distB="0" distL="114300" distR="114300" simplePos="0" relativeHeight="251658240" behindDoc="0" locked="0" layoutInCell="1" allowOverlap="1" wp14:anchorId="04A09549" wp14:editId="035E5C4F">
             <wp:simplePos x="0" y="0"/>
@@ -122,7 +136,7 @@
                     <pic:cNvPicPr/>
                   </pic:nvPicPr>
                   <pic:blipFill>
-                    <a:blip r:embed="rId6" cstate="print">
+                    <a:blip r:embed="rId8" cstate="print">
                       <a:extLst>
                         <a:ext uri="{28A0092B-C50C-407E-A947-70E740481C1C}">
                           <a14:useLocalDpi xmlns:a14="http://schemas.microsoft.com/office/drawing/2010/main" val="0"/>
@@ -170,7 +184,7 @@
                     </pic:cNvPicPr>
                   </pic:nvPicPr>
                   <pic:blipFill>
-                    <a:blip r:embed="rId7" cstate="print">
+                    <a:blip r:embed="rId9" cstate="print">
                       <a:extLst>
                         <a:ext uri="{28A0092B-C50C-407E-A947-70E740481C1C}">
                           <a14:useLocalDpi xmlns:a14="http://schemas.microsoft.com/office/drawing/2010/main" val="0"/>
@@ -210,14 +224,17 @@
     </w:p>
     <w:p>
       <w:pPr>
-        <w:pStyle w:val="berschrift1"/>
+        <w:pStyle w:val="berschrift2"/>
       </w:pPr>
       <w:r>
         <w:lastRenderedPageBreak/>
-        <w:t xml:space="preserve">3. </w:t>
+        <w:t xml:space="preserve">3. Fehlermeldung bei Rezept </w:t>
       </w:r>
       <w:r>
-        <w:t>Fehlermeldung bei Rezept 6 wegen Validierung</w:t>
+        <w:t>11</w:t>
+      </w:r>
+      <w:r>
+        <w:t xml:space="preserve"> wegen Validierung</w:t>
       </w:r>
     </w:p>
     <w:p>
@@ -243,7 +260,7 @@
                     </pic:cNvPicPr>
                   </pic:nvPicPr>
                   <pic:blipFill>
-                    <a:blip r:embed="rId8" cstate="print">
+                    <a:blip r:embed="rId10" cstate="print">
                       <a:extLst>
                         <a:ext uri="{28A0092B-C50C-407E-A947-70E740481C1C}">
                           <a14:useLocalDpi xmlns:a14="http://schemas.microsoft.com/office/drawing/2010/main" val="0"/>
@@ -276,6 +293,8 @@
       </w:r>
     </w:p>
     <w:sectPr>
+      <w:headerReference w:type="default" r:id="rId11"/>
+      <w:footerReference w:type="default" r:id="rId12"/>
       <w:pgSz w:w="11906" w:h="16838"/>
       <w:pgMar w:top="1417" w:right="1417" w:bottom="1134" w:left="1417" w:header="708" w:footer="708" w:gutter="0"/>
       <w:cols w:space="708"/>
@@ -285,8 +304,177 @@
 </w:document>
 </file>
 
+<file path=word/endnotes.xml><?xml version="1.0" encoding="utf-8"?>
+<w:endnotes xmlns:wpc="http://schemas.microsoft.com/office/word/2010/wordprocessingCanvas" xmlns:cx="http://schemas.microsoft.com/office/drawing/2014/chartex" xmlns:cx1="http://schemas.microsoft.com/office/drawing/2015/9/8/chartex" xmlns:cx2="http://schemas.microsoft.com/office/drawing/2015/10/21/chartex" xmlns:cx3="http://schemas.microsoft.com/office/drawing/2016/5/9/chartex" xmlns:cx4="http://schemas.microsoft.com/office/drawing/2016/5/10/chartex" xmlns:cx5="http://schemas.microsoft.com/office/drawing/2016/5/11/chartex" xmlns:cx6="http://schemas.microsoft.com/office/drawing/2016/5/12/chartex" xmlns:cx7="http://schemas.microsoft.com/office/drawing/2016/5/13/chartex" xmlns:cx8="http://schemas.microsoft.com/office/drawing/2016/5/14/chartex" xmlns:mc="http://schemas.openxmlformats.org/markup-compatibility/2006" xmlns:aink="http://schemas.microsoft.com/office/drawing/2016/ink" xmlns:am3d="http://schemas.microsoft.com/office/drawing/2017/model3d" xmlns:o="urn:schemas-microsoft-com:office:office" xmlns:oel="http://schemas.microsoft.com/office/2019/extlst" xmlns:r="http://schemas.openxmlformats.org/officeDocument/2006/relationships" xmlns:m="http://schemas.openxmlformats.org/officeDocument/2006/math" xmlns:v="urn:schemas-microsoft-com:vml" xmlns:wp14="http://schemas.microsoft.com/office/word/2010/wordprocessingDrawing" xmlns:wp="http://schemas.openxmlformats.org/drawingml/2006/wordprocessingDrawing" xmlns:w10="urn:schemas-microsoft-com:office:word" xmlns:w="http://schemas.openxmlformats.org/wordprocessingml/2006/main" xmlns:w14="http://schemas.microsoft.com/office/word/2010/wordml" xmlns:w15="http://schemas.microsoft.com/office/word/2012/wordml" xmlns:w16cex="http://schemas.microsoft.com/office/word/2018/wordml/cex" xmlns:w16cid="http://schemas.microsoft.com/office/word/2016/wordml/cid" xmlns:w16="http://schemas.microsoft.com/office/word/2018/wordml" xmlns:w16sdtdh="http://schemas.microsoft.com/office/word/2020/wordml/sdtdatahash" xmlns:w16se="http://schemas.microsoft.com/office/word/2015/wordml/symex" xmlns:wpg="http://schemas.microsoft.com/office/word/2010/wordprocessingGroup" xmlns:wpi="http://schemas.microsoft.com/office/word/2010/wordprocessingInk" xmlns:wne="http://schemas.microsoft.com/office/word/2006/wordml" xmlns:wps="http://schemas.microsoft.com/office/word/2010/wordprocessingShape" mc:Ignorable="w14 w15 w16se w16cid w16 w16cex w16sdtdh wp14">
+  <w:endnote w:type="separator" w:id="-1">
+    <w:p>
+      <w:pPr>
+        <w:spacing w:before="0" w:after="0" w:line="240" w:lineRule="auto"/>
+      </w:pPr>
+      <w:r>
+        <w:separator/>
+      </w:r>
+    </w:p>
+  </w:endnote>
+  <w:endnote w:type="continuationSeparator" w:id="0">
+    <w:p>
+      <w:pPr>
+        <w:spacing w:before="0" w:after="0" w:line="240" w:lineRule="auto"/>
+      </w:pPr>
+      <w:r>
+        <w:continuationSeparator/>
+      </w:r>
+    </w:p>
+  </w:endnote>
+</w:endnotes>
+</file>
+
+<file path=word/footer1.xml><?xml version="1.0" encoding="utf-8"?>
+<w:ftr xmlns:wpc="http://schemas.microsoft.com/office/word/2010/wordprocessingCanvas" xmlns:cx="http://schemas.microsoft.com/office/drawing/2014/chartex" xmlns:cx1="http://schemas.microsoft.com/office/drawing/2015/9/8/chartex" xmlns:cx2="http://schemas.microsoft.com/office/drawing/2015/10/21/chartex" xmlns:cx3="http://schemas.microsoft.com/office/drawing/2016/5/9/chartex" xmlns:cx4="http://schemas.microsoft.com/office/drawing/2016/5/10/chartex" xmlns:cx5="http://schemas.microsoft.com/office/drawing/2016/5/11/chartex" xmlns:cx6="http://schemas.microsoft.com/office/drawing/2016/5/12/chartex" xmlns:cx7="http://schemas.microsoft.com/office/drawing/2016/5/13/chartex" xmlns:cx8="http://schemas.microsoft.com/office/drawing/2016/5/14/chartex" xmlns:mc="http://schemas.openxmlformats.org/markup-compatibility/2006" xmlns:aink="http://schemas.microsoft.com/office/drawing/2016/ink" xmlns:am3d="http://schemas.microsoft.com/office/drawing/2017/model3d" xmlns:o="urn:schemas-microsoft-com:office:office" xmlns:oel="http://schemas.microsoft.com/office/2019/extlst" xmlns:r="http://schemas.openxmlformats.org/officeDocument/2006/relationships" xmlns:m="http://schemas.openxmlformats.org/officeDocument/2006/math" xmlns:v="urn:schemas-microsoft-com:vml" xmlns:wp14="http://schemas.microsoft.com/office/word/2010/wordprocessingDrawing" xmlns:wp="http://schemas.openxmlformats.org/drawingml/2006/wordprocessingDrawing" xmlns:w10="urn:schemas-microsoft-com:office:word" xmlns:w="http://schemas.openxmlformats.org/wordprocessingml/2006/main" xmlns:w14="http://schemas.microsoft.com/office/word/2010/wordml" xmlns:w15="http://schemas.microsoft.com/office/word/2012/wordml" xmlns:w16cex="http://schemas.microsoft.com/office/word/2018/wordml/cex" xmlns:w16cid="http://schemas.microsoft.com/office/word/2016/wordml/cid" xmlns:w16="http://schemas.microsoft.com/office/word/2018/wordml" xmlns:w16sdtdh="http://schemas.microsoft.com/office/word/2020/wordml/sdtdatahash" xmlns:w16se="http://schemas.microsoft.com/office/word/2015/wordml/symex" xmlns:wpg="http://schemas.microsoft.com/office/word/2010/wordprocessingGroup" xmlns:wpi="http://schemas.microsoft.com/office/word/2010/wordprocessingInk" xmlns:wne="http://schemas.microsoft.com/office/word/2006/wordml" xmlns:wps="http://schemas.microsoft.com/office/word/2010/wordprocessingShape" mc:Ignorable="w14 w15 w16se w16cid w16 w16cex w16sdtdh wp14">
+  <w:sdt>
+    <w:sdtPr>
+      <w:id w:val="-145906098"/>
+      <w:docPartObj>
+        <w:docPartGallery w:val="Page Numbers (Bottom of Page)"/>
+        <w:docPartUnique/>
+      </w:docPartObj>
+    </w:sdtPr>
+    <w:sdtContent>
+      <w:p>
+        <w:pPr>
+          <w:pStyle w:val="Fuzeile"/>
+          <w:jc w:val="center"/>
+        </w:pPr>
+        <w:r>
+          <w:fldChar w:fldCharType="begin"/>
+        </w:r>
+        <w:r>
+          <w:instrText>PAGE   \* MERGEFORMAT</w:instrText>
+        </w:r>
+        <w:r>
+          <w:fldChar w:fldCharType="separate"/>
+        </w:r>
+        <w:r>
+          <w:rPr>
+            <w:lang w:val="de-DE"/>
+          </w:rPr>
+          <w:t>2</w:t>
+        </w:r>
+        <w:r>
+          <w:fldChar w:fldCharType="end"/>
+        </w:r>
+      </w:p>
+    </w:sdtContent>
+  </w:sdt>
+  <w:p>
+    <w:pPr>
+      <w:pStyle w:val="Fuzeile"/>
+    </w:pPr>
+  </w:p>
+</w:ftr>
+</file>
+
+<file path=word/footnotes.xml><?xml version="1.0" encoding="utf-8"?>
+<w:footnotes xmlns:wpc="http://schemas.microsoft.com/office/word/2010/wordprocessingCanvas" xmlns:cx="http://schemas.microsoft.com/office/drawing/2014/chartex" xmlns:cx1="http://schemas.microsoft.com/office/drawing/2015/9/8/chartex" xmlns:cx2="http://schemas.microsoft.com/office/drawing/2015/10/21/chartex" xmlns:cx3="http://schemas.microsoft.com/office/drawing/2016/5/9/chartex" xmlns:cx4="http://schemas.microsoft.com/office/drawing/2016/5/10/chartex" xmlns:cx5="http://schemas.microsoft.com/office/drawing/2016/5/11/chartex" xmlns:cx6="http://schemas.microsoft.com/office/drawing/2016/5/12/chartex" xmlns:cx7="http://schemas.microsoft.com/office/drawing/2016/5/13/chartex" xmlns:cx8="http://schemas.microsoft.com/office/drawing/2016/5/14/chartex" xmlns:mc="http://schemas.openxmlformats.org/markup-compatibility/2006" xmlns:aink="http://schemas.microsoft.com/office/drawing/2016/ink" xmlns:am3d="http://schemas.microsoft.com/office/drawing/2017/model3d" xmlns:o="urn:schemas-microsoft-com:office:office" xmlns:oel="http://schemas.microsoft.com/office/2019/extlst" xmlns:r="http://schemas.openxmlformats.org/officeDocument/2006/relationships" xmlns:m="http://schemas.openxmlformats.org/officeDocument/2006/math" xmlns:v="urn:schemas-microsoft-com:vml" xmlns:wp14="http://schemas.microsoft.com/office/word/2010/wordprocessingDrawing" xmlns:wp="http://schemas.openxmlformats.org/drawingml/2006/wordprocessingDrawing" xmlns:w10="urn:schemas-microsoft-com:office:word" xmlns:w="http://schemas.openxmlformats.org/wordprocessingml/2006/main" xmlns:w14="http://schemas.microsoft.com/office/word/2010/wordml" xmlns:w15="http://schemas.microsoft.com/office/word/2012/wordml" xmlns:w16cex="http://schemas.microsoft.com/office/word/2018/wordml/cex" xmlns:w16cid="http://schemas.microsoft.com/office/word/2016/wordml/cid" xmlns:w16="http://schemas.microsoft.com/office/word/2018/wordml" xmlns:w16sdtdh="http://schemas.microsoft.com/office/word/2020/wordml/sdtdatahash" xmlns:w16se="http://schemas.microsoft.com/office/word/2015/wordml/symex" xmlns:wpg="http://schemas.microsoft.com/office/word/2010/wordprocessingGroup" xmlns:wpi="http://schemas.microsoft.com/office/word/2010/wordprocessingInk" xmlns:wne="http://schemas.microsoft.com/office/word/2006/wordml" xmlns:wps="http://schemas.microsoft.com/office/word/2010/wordprocessingShape" mc:Ignorable="w14 w15 w16se w16cid w16 w16cex w16sdtdh wp14">
+  <w:footnote w:type="separator" w:id="-1">
+    <w:p>
+      <w:pPr>
+        <w:spacing w:before="0" w:after="0" w:line="240" w:lineRule="auto"/>
+      </w:pPr>
+      <w:r>
+        <w:separator/>
+      </w:r>
+    </w:p>
+  </w:footnote>
+  <w:footnote w:type="continuationSeparator" w:id="0">
+    <w:p>
+      <w:pPr>
+        <w:spacing w:before="0" w:after="0" w:line="240" w:lineRule="auto"/>
+      </w:pPr>
+      <w:r>
+        <w:continuationSeparator/>
+      </w:r>
+    </w:p>
+  </w:footnote>
+</w:footnotes>
+</file>
+
+<file path=word/header1.xml><?xml version="1.0" encoding="utf-8"?>
+<w:hdr xmlns:wpc="http://schemas.microsoft.com/office/word/2010/wordprocessingCanvas" xmlns:cx="http://schemas.microsoft.com/office/drawing/2014/chartex" xmlns:cx1="http://schemas.microsoft.com/office/drawing/2015/9/8/chartex" xmlns:cx2="http://schemas.microsoft.com/office/drawing/2015/10/21/chartex" xmlns:cx3="http://schemas.microsoft.com/office/drawing/2016/5/9/chartex" xmlns:cx4="http://schemas.microsoft.com/office/drawing/2016/5/10/chartex" xmlns:cx5="http://schemas.microsoft.com/office/drawing/2016/5/11/chartex" xmlns:cx6="http://schemas.microsoft.com/office/drawing/2016/5/12/chartex" xmlns:cx7="http://schemas.microsoft.com/office/drawing/2016/5/13/chartex" xmlns:cx8="http://schemas.microsoft.com/office/drawing/2016/5/14/chartex" xmlns:mc="http://schemas.openxmlformats.org/markup-compatibility/2006" xmlns:aink="http://schemas.microsoft.com/office/drawing/2016/ink" xmlns:am3d="http://schemas.microsoft.com/office/drawing/2017/model3d" xmlns:o="urn:schemas-microsoft-com:office:office" xmlns:oel="http://schemas.microsoft.com/office/2019/extlst" xmlns:r="http://schemas.openxmlformats.org/officeDocument/2006/relationships" xmlns:m="http://schemas.openxmlformats.org/officeDocument/2006/math" xmlns:v="urn:schemas-microsoft-com:vml" xmlns:wp14="http://schemas.microsoft.com/office/word/2010/wordprocessingDrawing" xmlns:wp="http://schemas.openxmlformats.org/drawingml/2006/wordprocessingDrawing" xmlns:w10="urn:schemas-microsoft-com:office:word" xmlns:w="http://schemas.openxmlformats.org/wordprocessingml/2006/main" xmlns:w14="http://schemas.microsoft.com/office/word/2010/wordml" xmlns:w15="http://schemas.microsoft.com/office/word/2012/wordml" xmlns:w16cex="http://schemas.microsoft.com/office/word/2018/wordml/cex" xmlns:w16cid="http://schemas.microsoft.com/office/word/2016/wordml/cid" xmlns:w16="http://schemas.microsoft.com/office/word/2018/wordml" xmlns:w16sdtdh="http://schemas.microsoft.com/office/word/2020/wordml/sdtdatahash" xmlns:w16se="http://schemas.microsoft.com/office/word/2015/wordml/symex" xmlns:wpg="http://schemas.microsoft.com/office/word/2010/wordprocessingGroup" xmlns:wpi="http://schemas.microsoft.com/office/word/2010/wordprocessingInk" xmlns:wne="http://schemas.microsoft.com/office/word/2006/wordml" xmlns:wps="http://schemas.microsoft.com/office/word/2010/wordprocessingShape" mc:Ignorable="w14 w15 w16se w16cid w16 w16cex w16sdtdh wp14">
+  <w:p>
+    <w:pPr>
+      <w:pStyle w:val="Kopfzeile"/>
+      <w:rPr>
+        <w:lang w:val="en-GB"/>
+      </w:rPr>
+    </w:pPr>
+    <w:r>
+      <w:rPr>
+        <w:lang w:val="de-DE"/>
+      </w:rPr>
+      <w:t xml:space="preserve">Montag, 19. </w:t>
+    </w:r>
+    <w:proofErr w:type="spellStart"/>
+    <w:r>
+      <w:rPr>
+        <w:lang w:val="en-GB"/>
+      </w:rPr>
+      <w:t>Juni</w:t>
+    </w:r>
+    <w:proofErr w:type="spellEnd"/>
+    <w:r>
+      <w:rPr>
+        <w:lang w:val="en-GB"/>
+      </w:rPr>
+      <w:t xml:space="preserve"> 2023</w:t>
+    </w:r>
+    <w:r>
+      <w:rPr>
+        <w:lang w:val="en-GB"/>
+      </w:rPr>
+      <w:tab/>
+    </w:r>
+    <w:proofErr w:type="spellStart"/>
+    <w:r>
+      <w:rPr>
+        <w:lang w:val="en-GB"/>
+      </w:rPr>
+      <w:t>Dokumentation</w:t>
+    </w:r>
+    <w:proofErr w:type="spellEnd"/>
+    <w:r>
+      <w:rPr>
+        <w:lang w:val="en-GB"/>
+      </w:rPr>
+      <w:t xml:space="preserve"> M165</w:t>
+    </w:r>
+    <w:r>
+      <w:rPr>
+        <w:lang w:val="en-GB"/>
+      </w:rPr>
+      <w:tab/>
+      <w:t>Janis Wood &amp; Raffael Bar</w:t>
+    </w:r>
+    <w:r>
+      <w:rPr>
+        <w:lang w:val="en-GB"/>
+      </w:rPr>
+      <w:t>th</w:t>
+    </w:r>
+  </w:p>
+  <w:p>
+    <w:pPr>
+      <w:pStyle w:val="Kopfzeile"/>
+      <w:rPr>
+        <w:lang w:val="en-GB"/>
+      </w:rPr>
+    </w:pPr>
+  </w:p>
+</w:hdr>
+</file>
+
 <file path=word/numbering.xml><?xml version="1.0" encoding="utf-8"?>
-<w:numbering xmlns:wpc="http://schemas.microsoft.com/office/word/2010/wordprocessingCanvas" xmlns:cx="http://schemas.microsoft.com/office/drawing/2014/chartex" xmlns:cx1="http://schemas.microsoft.com/office/drawing/2015/9/8/chartex" xmlns:cx2="http://schemas.microsoft.com/office/drawing/2015/10/21/chartex" xmlns:cx3="http://schemas.microsoft.com/office/drawing/2016/5/9/chartex" xmlns:cx4="http://schemas.microsoft.com/office/drawing/2016/5/10/chartex" xmlns:cx5="http://schemas.microsoft.com/office/drawing/2016/5/11/chartex" xmlns:cx6="http://schemas.microsoft.com/office/drawing/2016/5/12/chartex" xmlns:cx7="http://schemas.microsoft.com/office/drawing/2016/5/13/chartex" xmlns:cx8="http://schemas.microsoft.com/office/drawing/2016/5/14/chartex" xmlns:mc="http://schemas.openxmlformats.org/markup-compatibility/2006" xmlns:aink="http://schemas.microsoft.com/office/drawing/2016/ink" xmlns:am3d="http://schemas.microsoft.com/office/drawing/2017/model3d" xmlns:o="urn:schemas-microsoft-com:office:office" xmlns:oel="http://schemas.microsoft.com/office/2019/extlst" xmlns:r="http://schemas.openxmlformats.org/officeDocument/2006/relationships" xmlns:m="http://schemas.openxmlformats.org/officeDocument/2006/math" xmlns:v="urn:schemas-microsoft-com:vml" xmlns:wp14="http://schemas.microsoft.com/office/word/2010/wordprocessingDrawing" xmlns:wp="http://schemas.openxmlformats.org/drawingml/2006/wordprocessingDrawing" xmlns:w10="urn:schemas-microsoft-com:office:word" xmlns:w="http://schemas.openxmlformats.org/wordprocessingml/2006/main" xmlns:w14="http://schemas.microsoft.com/office/word/2010/wordml" xmlns:w15="http://schemas.microsoft.com/office/word/2012/wordml" xmlns:w16cex="http://schemas.microsoft.com/office/word/2018/wordml/cex" xmlns:w16cid="http://schemas.microsoft.com/office/word/2016/wordml/cid" xmlns:w16="http://schemas.microsoft.com/office/word/2018/wordml" xmlns:w16du="http://schemas.microsoft.com/office/word/2023/wordml/word16du" xmlns:w16sdtdh="http://schemas.microsoft.com/office/word/2020/wordml/sdtdatahash" xmlns:w16se="http://schemas.microsoft.com/office/word/2015/wordml/symex" xmlns:wpg="http://schemas.microsoft.com/office/word/2010/wordprocessingGroup" xmlns:wpi="http://schemas.microsoft.com/office/word/2010/wordprocessingInk" xmlns:wne="http://schemas.microsoft.com/office/word/2006/wordml" xmlns:wps="http://schemas.microsoft.com/office/word/2010/wordprocessingShape" mc:Ignorable="w14 w15 w16se w16cid w16 w16cex w16sdtdh wp14">
+<w:numbering xmlns:wpc="http://schemas.microsoft.com/office/word/2010/wordprocessingCanvas" xmlns:cx="http://schemas.microsoft.com/office/drawing/2014/chartex" xmlns:cx1="http://schemas.microsoft.com/office/drawing/2015/9/8/chartex" xmlns:cx2="http://schemas.microsoft.com/office/drawing/2015/10/21/chartex" xmlns:cx3="http://schemas.microsoft.com/office/drawing/2016/5/9/chartex" xmlns:cx4="http://schemas.microsoft.com/office/drawing/2016/5/10/chartex" xmlns:cx5="http://schemas.microsoft.com/office/drawing/2016/5/11/chartex" xmlns:cx6="http://schemas.microsoft.com/office/drawing/2016/5/12/chartex" xmlns:cx7="http://schemas.microsoft.com/office/drawing/2016/5/13/chartex" xmlns:cx8="http://schemas.microsoft.com/office/drawing/2016/5/14/chartex" xmlns:mc="http://schemas.openxmlformats.org/markup-compatibility/2006" xmlns:aink="http://schemas.microsoft.com/office/drawing/2016/ink" xmlns:am3d="http://schemas.microsoft.com/office/drawing/2017/model3d" xmlns:o="urn:schemas-microsoft-com:office:office" xmlns:oel="http://schemas.microsoft.com/office/2019/extlst" xmlns:r="http://schemas.openxmlformats.org/officeDocument/2006/relationships" xmlns:m="http://schemas.openxmlformats.org/officeDocument/2006/math" xmlns:v="urn:schemas-microsoft-com:vml" xmlns:wp14="http://schemas.microsoft.com/office/word/2010/wordprocessingDrawing" xmlns:wp="http://schemas.openxmlformats.org/drawingml/2006/wordprocessingDrawing" xmlns:w10="urn:schemas-microsoft-com:office:word" xmlns:w="http://schemas.openxmlformats.org/wordprocessingml/2006/main" xmlns:w14="http://schemas.microsoft.com/office/word/2010/wordml" xmlns:w15="http://schemas.microsoft.com/office/word/2012/wordml" xmlns:w16cex="http://schemas.microsoft.com/office/word/2018/wordml/cex" xmlns:w16cid="http://schemas.microsoft.com/office/word/2016/wordml/cid" xmlns:w16="http://schemas.microsoft.com/office/word/2018/wordml" xmlns:w16sdtdh="http://schemas.microsoft.com/office/word/2020/wordml/sdtdatahash" xmlns:w16se="http://schemas.microsoft.com/office/word/2015/wordml/symex" xmlns:wpg="http://schemas.microsoft.com/office/word/2010/wordprocessingGroup" xmlns:wpi="http://schemas.microsoft.com/office/word/2010/wordprocessingInk" xmlns:wne="http://schemas.microsoft.com/office/word/2006/wordml" xmlns:wps="http://schemas.microsoft.com/office/word/2010/wordprocessingShape" mc:Ignorable="w14 w15 w16se w16cid w16 w16cex w16sdtdh wp14">
   <w:abstractNum w:abstractNumId="0" w15:restartNumberingAfterBreak="0">
     <w:nsid w:val="053A2863"/>
     <w:multiLevelType w:val="hybridMultilevel"/>
@@ -929,7 +1117,6 @@
     <w:next w:val="Standard"/>
     <w:link w:val="berschrift2Zchn"/>
     <w:uiPriority w:val="9"/>
-    <w:semiHidden/>
     <w:unhideWhenUsed/>
     <w:qFormat/>
     <w:rsid w:val="002D5AAB"/>
@@ -1163,7 +1350,6 @@
     <w:basedOn w:val="Absatz-Standardschriftart"/>
     <w:link w:val="berschrift2"/>
     <w:uiPriority w:val="9"/>
-    <w:semiHidden/>
     <w:rsid w:val="002D5AAB"/>
     <w:rPr>
       <w:caps/>
@@ -1514,6 +1700,50 @@
     <w:pPr>
       <w:outlineLvl w:val="9"/>
     </w:pPr>
+  </w:style>
+  <w:style w:type="paragraph" w:styleId="Kopfzeile">
+    <w:name w:val="header"/>
+    <w:basedOn w:val="Standard"/>
+    <w:link w:val="KopfzeileZchn"/>
+    <w:uiPriority w:val="99"/>
+    <w:unhideWhenUsed/>
+    <w:rsid w:val="00516AB8"/>
+    <w:pPr>
+      <w:tabs>
+        <w:tab w:val="center" w:pos="4536"/>
+        <w:tab w:val="right" w:pos="9072"/>
+      </w:tabs>
+      <w:spacing w:before="0" w:after="0" w:line="240" w:lineRule="auto"/>
+    </w:pPr>
+  </w:style>
+  <w:style w:type="character" w:customStyle="1" w:styleId="KopfzeileZchn">
+    <w:name w:val="Kopfzeile Zchn"/>
+    <w:basedOn w:val="Absatz-Standardschriftart"/>
+    <w:link w:val="Kopfzeile"/>
+    <w:uiPriority w:val="99"/>
+    <w:rsid w:val="00516AB8"/>
+  </w:style>
+  <w:style w:type="paragraph" w:styleId="Fuzeile">
+    <w:name w:val="footer"/>
+    <w:basedOn w:val="Standard"/>
+    <w:link w:val="FuzeileZchn"/>
+    <w:uiPriority w:val="99"/>
+    <w:unhideWhenUsed/>
+    <w:rsid w:val="00516AB8"/>
+    <w:pPr>
+      <w:tabs>
+        <w:tab w:val="center" w:pos="4536"/>
+        <w:tab w:val="right" w:pos="9072"/>
+      </w:tabs>
+      <w:spacing w:before="0" w:after="0" w:line="240" w:lineRule="auto"/>
+    </w:pPr>
+  </w:style>
+  <w:style w:type="character" w:customStyle="1" w:styleId="FuzeileZchn">
+    <w:name w:val="Fußzeile Zchn"/>
+    <w:basedOn w:val="Absatz-Standardschriftart"/>
+    <w:link w:val="Fuzeile"/>
+    <w:uiPriority w:val="99"/>
+    <w:rsid w:val="00516AB8"/>
   </w:style>
 </w:styles>
 </file>

</xml_diff>